<commit_message>
removed due date in PurchaseOrder templates
Former-commit-id: 9ed19928a3e2d2d2547d1f70056c0e4916d71cba
</commit_message>
<xml_diff>
--- a/templetes/PurchaseOrder.docx
+++ b/templetes/PurchaseOrder.docx
@@ -177,28 +177,6 @@
                   <w:noProof/>
                 </w:rPr>
                 <w:t>«$purchaseOrder.date»</w:t>
-              </w:r>
-            </w:fldSimple>
-          </w:p>
-          <w:p>
-            <w:r>
-              <w:t xml:space="preserve">Due Date   </w:t>
-            </w:r>
-            <w:r>
-              <w:t xml:space="preserve">  </w:t>
-            </w:r>
-            <w:r>
-              <w:t xml:space="preserve"> </w:t>
-            </w:r>
-            <w:r>
-              <w:t xml:space="preserve">             </w:t>
-            </w:r>
-            <w:fldSimple w:instr=" MERGEFIELD  $purchaseOrder.dueDate  \* MERGEFORMAT ">
-              <w:r>
-                <w:rPr>
-                  <w:noProof/>
-                </w:rPr>
-                <w:t>«$purchaseOrder.dueDate»</w:t>
               </w:r>
             </w:fldSimple>
           </w:p>

</xml_diff>